<commit_message>
shinechlelt hiiv proconii daraah odor
</commit_message>
<xml_diff>
--- a/5 season(15)/laborator/object/lab 7/лаборатори-7.docx
+++ b/5 season(15)/laborator/object/lab 7/лаборатори-7.docx
@@ -317,7 +317,21 @@
         <w:rPr>
           <w:lang w:val="mn-MN"/>
         </w:rPr>
-        <w:t xml:space="preserve">түлхүүр үгийг хэрэглэдэг. Функцийн параметр ямар нэгэн классын объект байх тохиолдолд объктыг утгаар нь биш хаяг эсвэл заалтаар нь дамжуулна. Ийм үед объект зөв функцээ дууддаг байхын тулд эх классын харгалзах функц нь хийсвэр байх ёстой. </w:t>
+        <w:t>түлхүүр үгийг хэрэглэдэг. Функцийн параметр ямар нэгэн классын объект байх тохиолдолд объ</w:t>
+      </w:r>
+      <w:r>
+        <w:rPr>
+          <w:lang w:val="mn-MN"/>
+        </w:rPr>
+        <w:t>е</w:t>
+      </w:r>
+      <w:bookmarkStart w:id="0" w:name="_GoBack"/>
+      <w:bookmarkEnd w:id="0"/>
+      <w:r>
+        <w:rPr>
+          <w:lang w:val="mn-MN"/>
+        </w:rPr>
+        <w:t xml:space="preserve">ктыг утгаар нь биш хаяг эсвэл заалтаар нь дамжуулна. Ийм үед объект зөв функцээ дууддаг байхын тулд эх классын харгалзах функц нь хийсвэр байх ёстой. </w:t>
       </w:r>
     </w:p>
     <w:p>
@@ -582,8 +596,6 @@
                             <w:r>
                               <w:t>a</w:t>
                             </w:r>
-                            <w:bookmarkStart w:id="0" w:name="_GoBack"/>
-                            <w:bookmarkEnd w:id="0"/>
                             <w:r>
                               <w:t>;</w:t>
                             </w:r>
@@ -701,8 +713,6 @@
                       <w:r>
                         <w:t>a</w:t>
                       </w:r>
-                      <w:bookmarkStart w:id="1" w:name="_GoBack"/>
-                      <w:bookmarkEnd w:id="1"/>
                       <w:r>
                         <w:t>;</w:t>
                       </w:r>
@@ -897,15 +907,7 @@
                       </w:pPr>
                       <w:r>
                         <w:tab/>
-                        <w:t xml:space="preserve">Int </w:t>
-                      </w:r>
-                      <w:proofErr w:type="gramStart"/>
-                      <w:r>
-                        <w:t>max(</w:t>
-                      </w:r>
-                      <w:proofErr w:type="gramEnd"/>
-                      <w:r>
-                        <w:t>int a, int b){</w:t>
+                        <w:t>Int max(int a, int b){</w:t>
                       </w:r>
                     </w:p>
                     <w:p>
@@ -917,13 +919,8 @@
                       </w:r>
                       <w:r>
                         <w:tab/>
-                        <w:t>If(a&gt;</w:t>
+                        <w:t>If(a&gt;b){</w:t>
                       </w:r>
-                      <w:proofErr w:type="gramStart"/>
-                      <w:r>
-                        <w:t>b){</w:t>
-                      </w:r>
-                      <w:proofErr w:type="gramEnd"/>
                     </w:p>
                     <w:p>
                       <w:pPr>
@@ -6850,7 +6847,7 @@
 </file>
 
 <file path=customXml/itemProps1.xml><?xml version="1.0" encoding="utf-8"?>
-<ds:datastoreItem xmlns:ds="http://schemas.openxmlformats.org/officeDocument/2006/customXml" ds:itemID="{1B201F0F-FDCF-49D6-99A3-A712F2EBE6C7}">
+<ds:datastoreItem xmlns:ds="http://schemas.openxmlformats.org/officeDocument/2006/customXml" ds:itemID="{7496B817-A36E-4FF1-912A-0473D6140D2B}">
   <ds:schemaRefs>
     <ds:schemaRef ds:uri="http://schemas.openxmlformats.org/officeDocument/2006/bibliography"/>
   </ds:schemaRefs>

</xml_diff>